<commit_message>
u: added to timelift list
</commit_message>
<xml_diff>
--- a/docs/CS project Analysis.docx
+++ b/docs/CS project Analysis.docx
@@ -1,6 +1,6 @@
 
 <file path=word/document.xml><?xml version="1.0" encoding="utf-8"?>
-<w:document xmlns:wpc="http://schemas.microsoft.com/office/word/2010/wordprocessingCanvas" xmlns:cx="http://schemas.microsoft.com/office/drawing/2014/chartex" xmlns:cx1="http://schemas.microsoft.com/office/drawing/2015/9/8/chartex" xmlns:mc="http://schemas.openxmlformats.org/markup-compatibility/2006" xmlns:o="urn:schemas-microsoft-com:office:office" xmlns:r="http://schemas.openxmlformats.org/officeDocument/2006/relationships" xmlns:m="http://schemas.openxmlformats.org/officeDocument/2006/math" xmlns:v="urn:schemas-microsoft-com:vml" xmlns:wp14="http://schemas.microsoft.com/office/word/2010/wordprocessingDrawing" xmlns:wp="http://schemas.openxmlformats.org/drawingml/2006/wordprocessingDrawing" xmlns:w10="urn:schemas-microsoft-com:office:word" xmlns:w="http://schemas.openxmlformats.org/wordprocessingml/2006/main" xmlns:w14="http://schemas.microsoft.com/office/word/2010/wordml" xmlns:w15="http://schemas.microsoft.com/office/word/2012/wordml" xmlns:w16se="http://schemas.microsoft.com/office/word/2015/wordml/symex" xmlns:wpg="http://schemas.microsoft.com/office/word/2010/wordprocessingGroup" xmlns:wpi="http://schemas.microsoft.com/office/word/2010/wordprocessingInk" xmlns:wne="http://schemas.microsoft.com/office/word/2006/wordml" xmlns:wps="http://schemas.microsoft.com/office/word/2010/wordprocessingShape" mc:Ignorable="w14 w15 w16se wp14">
+<w:document xmlns:wpc="http://schemas.microsoft.com/office/word/2010/wordprocessingCanvas" xmlns:cx="http://schemas.microsoft.com/office/drawing/2014/chartex" xmlns:cx1="http://schemas.microsoft.com/office/drawing/2015/9/8/chartex" xmlns:cx2="http://schemas.microsoft.com/office/drawing/2015/10/21/chartex" xmlns:cx3="http://schemas.microsoft.com/office/drawing/2016/5/9/chartex" xmlns:cx4="http://schemas.microsoft.com/office/drawing/2016/5/10/chartex" xmlns:cx5="http://schemas.microsoft.com/office/drawing/2016/5/11/chartex" xmlns:mc="http://schemas.openxmlformats.org/markup-compatibility/2006" xmlns:o="urn:schemas-microsoft-com:office:office" xmlns:r="http://schemas.openxmlformats.org/officeDocument/2006/relationships" xmlns:m="http://schemas.openxmlformats.org/officeDocument/2006/math" xmlns:v="urn:schemas-microsoft-com:vml" xmlns:wp14="http://schemas.microsoft.com/office/word/2010/wordprocessingDrawing" xmlns:wp="http://schemas.openxmlformats.org/drawingml/2006/wordprocessingDrawing" xmlns:w10="urn:schemas-microsoft-com:office:word" xmlns:w="http://schemas.openxmlformats.org/wordprocessingml/2006/main" xmlns:w14="http://schemas.microsoft.com/office/word/2010/wordml" xmlns:w15="http://schemas.microsoft.com/office/word/2012/wordml" xmlns:w16se="http://schemas.microsoft.com/office/word/2015/wordml/symex" xmlns:wpg="http://schemas.microsoft.com/office/word/2010/wordprocessingGroup" xmlns:wpi="http://schemas.microsoft.com/office/word/2010/wordprocessingInk" xmlns:wne="http://schemas.microsoft.com/office/word/2006/wordml" xmlns:wps="http://schemas.microsoft.com/office/word/2010/wordprocessingShape" mc:Ignorable="w14 w15 w16se wp14">
   <w:body>
     <w:p>
       <w:r>
@@ -76,15 +76,7 @@
         <w:t xml:space="preserve"> T</w:t>
       </w:r>
       <w:r>
-        <w:t xml:space="preserve">he game is well known and there are many programs that simulate checkers available, which I can compare with and </w:t>
-      </w:r>
-      <w:proofErr w:type="gramStart"/>
-      <w:r>
-        <w:t>critique</w:t>
-      </w:r>
-      <w:proofErr w:type="gramEnd"/>
-      <w:r>
-        <w:t>.</w:t>
+        <w:t>he game is well known and there are many programs that simulate checkers available, which I can compare with and critique.</w:t>
       </w:r>
       <w:r>
         <w:t xml:space="preserve"> The main </w:t>
@@ -1362,27 +1354,20 @@
         <w:rPr>
           <w:sz w:val="24"/>
         </w:rPr>
-        <w:t xml:space="preserve">There are five possible states that a tile on the board can be in: no counter, player </w:t>
-      </w:r>
-      <w:proofErr w:type="gramStart"/>
-      <w:r>
-        <w:rPr>
-          <w:sz w:val="24"/>
-        </w:rPr>
-        <w:t>1’s</w:t>
-      </w:r>
-      <w:proofErr w:type="gramEnd"/>
-      <w:r>
-        <w:rPr>
-          <w:sz w:val="24"/>
-        </w:rPr>
-        <w:t xml:space="preserve"> counter, player 2’s counter, player 1’s promoted counter, and player 2’s promoted counter.</w:t>
-      </w:r>
-      <w:r>
-        <w:rPr>
-          <w:sz w:val="24"/>
-        </w:rPr>
-        <w:t xml:space="preserve"> You can use this</w:t>
+        <w:t>There are five possible states that a tile on the board can be in: no counter, player 1’s counter, player 2’s counter, player 1’s promoted counter, and player 2’s promoted counter.</w:t>
+      </w:r>
+      <w:r>
+        <w:rPr>
+          <w:sz w:val="24"/>
+        </w:rPr>
+        <w:t xml:space="preserve"> </w:t>
+      </w:r>
+      <w:r>
+        <w:rPr>
+          <w:sz w:val="24"/>
+        </w:rPr>
+        <w:lastRenderedPageBreak/>
+        <w:t>You can use this</w:t>
       </w:r>
       <w:r>
         <w:rPr>
@@ -1444,19 +1429,11 @@
         </w:rPr>
         <w:t xml:space="preserve"> can only move </w:t>
       </w:r>
-      <w:proofErr w:type="gramStart"/>
-      <w:r>
-        <w:rPr>
-          <w:sz w:val="24"/>
-        </w:rPr>
-        <w:t>1</w:t>
-      </w:r>
-      <w:proofErr w:type="gramEnd"/>
-      <w:r>
-        <w:rPr>
-          <w:sz w:val="24"/>
-        </w:rPr>
-        <w:t xml:space="preserve"> or 2 spaces </w:t>
+      <w:r>
+        <w:rPr>
+          <w:sz w:val="24"/>
+        </w:rPr>
+        <w:t xml:space="preserve">1 or 2 spaces </w:t>
       </w:r>
       <w:r>
         <w:rPr>
@@ -1528,7 +1505,6 @@
         <w:rPr>
           <w:sz w:val="24"/>
         </w:rPr>
-        <w:lastRenderedPageBreak/>
         <w:t>No</w:t>
       </w:r>
       <w:r>
@@ -1573,6 +1549,14 @@
         </w:rPr>
         <w:t xml:space="preserve"> move backwards.</w:t>
       </w:r>
+      <w:bookmarkStart w:id="0" w:name="_GoBack"/>
+      <w:bookmarkEnd w:id="0"/>
+      <w:r>
+        <w:rPr>
+          <w:sz w:val="24"/>
+        </w:rPr>
+        <w:t xml:space="preserve"> </w:t>
+      </w:r>
     </w:p>
     <w:p>
       <w:pPr>
@@ -1589,25 +1573,25 @@
         <w:rPr>
           <w:sz w:val="24"/>
         </w:rPr>
-        <w:t xml:space="preserve">Normal counters can </w:t>
-      </w:r>
-      <w:r>
-        <w:rPr>
-          <w:sz w:val="24"/>
-        </w:rPr>
-        <w:t>capture multiple</w:t>
-      </w:r>
-      <w:r>
-        <w:rPr>
-          <w:sz w:val="24"/>
-        </w:rPr>
-        <w:t xml:space="preserve"> pieces</w:t>
-      </w:r>
-      <w:r>
-        <w:rPr>
-          <w:sz w:val="24"/>
-        </w:rPr>
-        <w:t xml:space="preserve"> by having multiple successive counter captures using the same counter</w:t>
+        <w:t xml:space="preserve">A player can win by eliminating </w:t>
+      </w:r>
+      <w:r>
+        <w:rPr>
+          <w:sz w:val="24"/>
+        </w:rPr>
+        <w:t>the entire</w:t>
+      </w:r>
+      <w:r>
+        <w:rPr>
+          <w:sz w:val="24"/>
+        </w:rPr>
+        <w:t xml:space="preserve"> oppo</w:t>
+      </w:r>
+      <w:r>
+        <w:rPr>
+          <w:sz w:val="24"/>
+        </w:rPr>
+        <w:t>nent’s counters, or leaving no legal moves for the opponent</w:t>
       </w:r>
       <w:r>
         <w:rPr>
@@ -1631,58 +1615,35 @@
         <w:rPr>
           <w:sz w:val="24"/>
         </w:rPr>
-        <w:t xml:space="preserve">A player can win by eliminating </w:t>
-      </w:r>
-      <w:r>
-        <w:rPr>
-          <w:sz w:val="24"/>
-        </w:rPr>
-        <w:t>the entire</w:t>
-      </w:r>
-      <w:r>
-        <w:rPr>
-          <w:sz w:val="24"/>
-        </w:rPr>
-        <w:t xml:space="preserve"> oppo</w:t>
-      </w:r>
-      <w:r>
-        <w:rPr>
-          <w:sz w:val="24"/>
-        </w:rPr>
-        <w:t>nent’s counters, or leaving no legal moves for the opponent</w:t>
-      </w:r>
-      <w:r>
-        <w:rPr>
-          <w:sz w:val="24"/>
-        </w:rPr>
-        <w:t>.</w:t>
+        <w:t>A draw occurs when both players cannot force a win.</w:t>
       </w:r>
     </w:p>
     <w:p>
       <w:pPr>
-        <w:pStyle w:val="ListParagraph"/>
-        <w:numPr>
-          <w:ilvl w:val="0"/>
-          <w:numId w:val="1"/>
-        </w:numPr>
-        <w:rPr>
-          <w:sz w:val="24"/>
-        </w:rPr>
-      </w:pPr>
-      <w:r>
-        <w:rPr>
-          <w:sz w:val="24"/>
-        </w:rPr>
-        <w:t>A draw occurs when both players cannot force a win.</w:t>
-      </w:r>
+        <w:ind w:left="360"/>
+        <w:rPr>
+          <w:sz w:val="24"/>
+        </w:rPr>
+      </w:pPr>
     </w:p>
     <w:p>
       <w:pPr>
-        <w:ind w:left="360"/>
-        <w:rPr>
-          <w:sz w:val="24"/>
-        </w:rPr>
-      </w:pPr>
+        <w:rPr>
+          <w:sz w:val="24"/>
+        </w:rPr>
+      </w:pPr>
+      <w:r>
+        <w:rPr>
+          <w:sz w:val="32"/>
+        </w:rPr>
+        <w:t>Artificial Intelligence</w:t>
+      </w:r>
+      <w:r>
+        <w:rPr>
+          <w:sz w:val="32"/>
+        </w:rPr>
+        <w:br/>
+      </w:r>
     </w:p>
     <w:p>
       <w:pPr>
@@ -1692,16 +1653,39 @@
       </w:pPr>
       <w:r>
         <w:rPr>
-          <w:sz w:val="32"/>
-        </w:rPr>
-        <w:lastRenderedPageBreak/>
-        <w:t>Artificial Intelligence</w:t>
-      </w:r>
-      <w:r>
-        <w:rPr>
-          <w:sz w:val="32"/>
+          <w:sz w:val="28"/>
+        </w:rPr>
+        <w:t>Minimax</w:t>
+      </w:r>
+      <w:r>
+        <w:rPr>
+          <w:sz w:val="28"/>
+        </w:rPr>
+        <w:t xml:space="preserve"> Decision Rule</w:t>
+      </w:r>
+      <w:r>
+        <w:rPr>
+          <w:sz w:val="28"/>
         </w:rPr>
         <w:br/>
+      </w:r>
+      <w:r>
+        <w:rPr>
+          <w:sz w:val="24"/>
+        </w:rPr>
+        <w:br/>
+      </w:r>
+      <w:r>
+        <w:rPr>
+          <w:sz w:val="24"/>
+        </w:rPr>
+        <w:t xml:space="preserve">To create artificial intelligence, I needed to research about different ways of representing and implementing a solution. Firstly, I found a way to differentiate between moves that are better or worse by checking what it would do to the amount of checkers. A move leading to a decrease in the amount of opponent’s checkers it would have a higher score than one that would </w:t>
+      </w:r>
+      <w:r>
+        <w:rPr>
+          <w:sz w:val="24"/>
+        </w:rPr>
+        <w:t xml:space="preserve">decrease the computer’s. </w:t>
       </w:r>
     </w:p>
     <w:p>
@@ -1712,55 +1696,9 @@
       </w:pPr>
       <w:r>
         <w:rPr>
-          <w:sz w:val="28"/>
-        </w:rPr>
-        <w:t>Minimax</w:t>
-      </w:r>
-      <w:r>
-        <w:rPr>
-          <w:sz w:val="28"/>
-        </w:rPr>
-        <w:t xml:space="preserve"> Decision Rule</w:t>
-      </w:r>
-      <w:r>
-        <w:rPr>
-          <w:sz w:val="28"/>
-        </w:rPr>
-        <w:br/>
-      </w:r>
-      <w:r>
-        <w:rPr>
-          <w:sz w:val="24"/>
-        </w:rPr>
-        <w:br/>
-      </w:r>
-      <w:proofErr w:type="gramStart"/>
-      <w:r>
-        <w:rPr>
-          <w:sz w:val="24"/>
-        </w:rPr>
-        <w:t>To</w:t>
-      </w:r>
-      <w:proofErr w:type="gramEnd"/>
-      <w:r>
-        <w:rPr>
-          <w:sz w:val="24"/>
-        </w:rPr>
-        <w:t xml:space="preserve"> create artificial intelligence, I needed to research about different ways of representing and implementing a solution. Firstly, I found a way to differentiate between moves that are better or worse by checking what it would do to the amount of checkers. A move leading to a decrease in the amount o</w:t>
-      </w:r>
-      <w:bookmarkStart w:id="0" w:name="_GoBack"/>
-      <w:bookmarkEnd w:id="0"/>
-      <w:r>
-        <w:rPr>
-          <w:sz w:val="24"/>
-        </w:rPr>
-        <w:t xml:space="preserve">f opponent’s checkers it would have a higher score than one that would </w:t>
-      </w:r>
-      <w:r>
-        <w:rPr>
-          <w:sz w:val="24"/>
-        </w:rPr>
-        <w:t xml:space="preserve">decrease the computer’s. </w:t>
+          <w:sz w:val="24"/>
+        </w:rPr>
+        <w:t>This is when I came across the minimax decision rule, a rule that helps you pick the best moves for the next few turns. This is done by taking a scenario where the amount of moves available is low, then listing out all the possible moves after that. By creating a decision tree, in which you label the ‘score’ of the move, you can pick the best score as the last move and play out those moves. Each branch leads to the opponents move and so on, which means you are assuming that the opponent is playing perfectly (using the same strategy).</w:t>
       </w:r>
     </w:p>
     <w:p>
@@ -1769,47 +1707,13 @@
           <w:sz w:val="24"/>
         </w:rPr>
       </w:pPr>
-      <w:proofErr w:type="gramStart"/>
-      <w:r>
-        <w:rPr>
-          <w:sz w:val="24"/>
-        </w:rPr>
-        <w:t>This is when I came across the minimax decision rule, a rule that helps you pick the best moves for the next few turns.</w:t>
-      </w:r>
-      <w:proofErr w:type="gramEnd"/>
-      <w:r>
-        <w:rPr>
-          <w:sz w:val="24"/>
-        </w:rPr>
-        <w:t xml:space="preserve"> This is done by taking a scenario where the amount of moves available is low, </w:t>
-      </w:r>
-      <w:proofErr w:type="gramStart"/>
-      <w:r>
-        <w:rPr>
-          <w:sz w:val="24"/>
-        </w:rPr>
-        <w:t>then</w:t>
-      </w:r>
-      <w:proofErr w:type="gramEnd"/>
-      <w:r>
-        <w:rPr>
-          <w:sz w:val="24"/>
-        </w:rPr>
-        <w:t xml:space="preserve"> listing out all the possible moves after that. By creating a decision tree, in which you label the ‘score’ of the move, you can pick the best score as the last move and play out those moves. Each branch leads to the opponents move and so on, which means you are assuming that the opponent is playing perfectly (using the same strategy).</w:t>
-      </w:r>
-    </w:p>
-    <w:p>
-      <w:pPr>
-        <w:rPr>
-          <w:sz w:val="24"/>
-        </w:rPr>
-      </w:pPr>
       <w:r>
         <w:rPr>
           <w:noProof/>
           <w:sz w:val="24"/>
-          <w:lang w:eastAsia="en-GB"/>
-        </w:rPr>
+          <w:lang w:eastAsia="ja-JP"/>
+        </w:rPr>
+        <w:lastRenderedPageBreak/>
         <mc:AlternateContent>
           <mc:Choice Requires="wps">
             <w:drawing>
@@ -1855,21 +1759,21 @@
                               <w:rPr>
                                 <w:sz w:val="24"/>
                               </w:rPr>
-                              <w:t xml:space="preserve">Here are two examples of the scoring system, where the score is determined by the difference </w:t>
+                              <w:t xml:space="preserve">Here are two examples of the scoring system, where the score is determined by the difference in the </w:t>
                             </w:r>
                             <w:proofErr w:type="gramStart"/>
                             <w:r>
                               <w:rPr>
                                 <w:sz w:val="24"/>
                               </w:rPr>
-                              <w:t>in the amount of</w:t>
+                              <w:t>amount</w:t>
                             </w:r>
                             <w:proofErr w:type="gramEnd"/>
                             <w:r>
                               <w:rPr>
                                 <w:sz w:val="24"/>
                               </w:rPr>
-                              <w:t xml:space="preserve"> counters each player has eliminated. As you can see, one board has a score of +1 and the other has a score of -1, is this were in a decision tree the move that has the outcome of +1 would be favoured over the other outcome.</w:t>
+                              <w:t xml:space="preserve"> of counters each player has eliminated. As you can see, one board has a score of +1 and the other has a score of -1, is this were in a decision tree the move that has the outcome of +1 would be favoured over the other outcome.</w:t>
                             </w:r>
                           </w:p>
                         </w:txbxContent>
@@ -1925,7 +1829,7 @@
       <w:r>
         <w:rPr>
           <w:noProof/>
-          <w:lang w:eastAsia="en-GB"/>
+          <w:lang w:eastAsia="ja-JP"/>
         </w:rPr>
         <w:drawing>
           <wp:inline distT="0" distB="0" distL="0" distR="0" wp14:anchorId="56055C1A" wp14:editId="26AB4583">
@@ -3099,21 +3003,7 @@
         <w:rPr>
           <w:sz w:val="24"/>
         </w:rPr>
-        <w:t xml:space="preserve">Score: +1, where score = P1 (White) – </w:t>
-      </w:r>
-      <w:proofErr w:type="gramStart"/>
-      <w:r>
-        <w:rPr>
-          <w:sz w:val="24"/>
-        </w:rPr>
-        <w:t>P2(</w:t>
-      </w:r>
-      <w:proofErr w:type="gramEnd"/>
-      <w:r>
-        <w:rPr>
-          <w:sz w:val="24"/>
-        </w:rPr>
-        <w:t>Black).</w:t>
+        <w:t>Score: +1, where score = P1 (White) – P2(Black).</w:t>
       </w:r>
     </w:p>
     <w:p>
@@ -4129,6 +4019,7 @@
               <w:rPr>
                 <w:sz w:val="16"/>
               </w:rPr>
+              <w:lastRenderedPageBreak/>
               <w:t>①</w:t>
             </w:r>
           </w:p>
@@ -4264,16 +4155,8 @@
         <w:rPr>
           <w:sz w:val="24"/>
         </w:rPr>
-        <w:t xml:space="preserve">Score: </w:t>
-      </w:r>
-      <w:proofErr w:type="gramStart"/>
-      <w:r>
-        <w:rPr>
-          <w:sz w:val="24"/>
-        </w:rPr>
-        <w:t>-1</w:t>
-      </w:r>
-      <w:proofErr w:type="gramEnd"/>
+        <w:t>Score: -1</w:t>
+      </w:r>
       <w:r>
         <w:rPr>
           <w:sz w:val="24"/>
@@ -4349,17 +4232,9 @@
         <w:rPr>
           <w:sz w:val="24"/>
         </w:rPr>
-        <w:t xml:space="preserve"> </w:t>
-      </w:r>
-      <w:proofErr w:type="gramStart"/>
-      <w:r>
-        <w:rPr>
-          <w:sz w:val="24"/>
-        </w:rPr>
-        <w:t>O(</w:t>
+        <w:t xml:space="preserve"> O(</w:t>
       </w:r>
       <w:proofErr w:type="spellStart"/>
-      <w:proofErr w:type="gramEnd"/>
       <w:r>
         <w:rPr>
           <w:sz w:val="24"/>
@@ -4470,15 +4345,7 @@
         <w:t>artificial intelligence,</w:t>
       </w:r>
       <w:r>
-        <w:t xml:space="preserve"> for the </w:t>
-      </w:r>
-      <w:proofErr w:type="gramStart"/>
-      <w:r>
-        <w:t>1</w:t>
-      </w:r>
-      <w:proofErr w:type="gramEnd"/>
-      <w:r>
-        <w:t xml:space="preserve"> player mode, and the player must be able to change the difficulty of the artificial intelligence.</w:t>
+        <w:t xml:space="preserve"> for the 1 player mode, and the player must be able to change the difficulty of the artificial intelligence.</w:t>
       </w:r>
       <w:r>
         <w:br/>
@@ -4650,7 +4517,7 @@
 </file>
 
 <file path=word/endnotes.xml><?xml version="1.0" encoding="utf-8"?>
-<w:endnotes xmlns:wpc="http://schemas.microsoft.com/office/word/2010/wordprocessingCanvas" xmlns:cx="http://schemas.microsoft.com/office/drawing/2014/chartex" xmlns:cx1="http://schemas.microsoft.com/office/drawing/2015/9/8/chartex" xmlns:mc="http://schemas.openxmlformats.org/markup-compatibility/2006" xmlns:o="urn:schemas-microsoft-com:office:office" xmlns:r="http://schemas.openxmlformats.org/officeDocument/2006/relationships" xmlns:m="http://schemas.openxmlformats.org/officeDocument/2006/math" xmlns:v="urn:schemas-microsoft-com:vml" xmlns:wp14="http://schemas.microsoft.com/office/word/2010/wordprocessingDrawing" xmlns:wp="http://schemas.openxmlformats.org/drawingml/2006/wordprocessingDrawing" xmlns:w10="urn:schemas-microsoft-com:office:word" xmlns:w="http://schemas.openxmlformats.org/wordprocessingml/2006/main" xmlns:w14="http://schemas.microsoft.com/office/word/2010/wordml" xmlns:w15="http://schemas.microsoft.com/office/word/2012/wordml" xmlns:w16se="http://schemas.microsoft.com/office/word/2015/wordml/symex" xmlns:wpg="http://schemas.microsoft.com/office/word/2010/wordprocessingGroup" xmlns:wpi="http://schemas.microsoft.com/office/word/2010/wordprocessingInk" xmlns:wne="http://schemas.microsoft.com/office/word/2006/wordml" xmlns:wps="http://schemas.microsoft.com/office/word/2010/wordprocessingShape" mc:Ignorable="w14 w15 w16se wp14">
+<w:endnotes xmlns:wpc="http://schemas.microsoft.com/office/word/2010/wordprocessingCanvas" xmlns:cx="http://schemas.microsoft.com/office/drawing/2014/chartex" xmlns:cx1="http://schemas.microsoft.com/office/drawing/2015/9/8/chartex" xmlns:cx2="http://schemas.microsoft.com/office/drawing/2015/10/21/chartex" xmlns:cx3="http://schemas.microsoft.com/office/drawing/2016/5/9/chartex" xmlns:cx4="http://schemas.microsoft.com/office/drawing/2016/5/10/chartex" xmlns:cx5="http://schemas.microsoft.com/office/drawing/2016/5/11/chartex" xmlns:mc="http://schemas.openxmlformats.org/markup-compatibility/2006" xmlns:o="urn:schemas-microsoft-com:office:office" xmlns:r="http://schemas.openxmlformats.org/officeDocument/2006/relationships" xmlns:m="http://schemas.openxmlformats.org/officeDocument/2006/math" xmlns:v="urn:schemas-microsoft-com:vml" xmlns:wp14="http://schemas.microsoft.com/office/word/2010/wordprocessingDrawing" xmlns:wp="http://schemas.openxmlformats.org/drawingml/2006/wordprocessingDrawing" xmlns:w10="urn:schemas-microsoft-com:office:word" xmlns:w="http://schemas.openxmlformats.org/wordprocessingml/2006/main" xmlns:w14="http://schemas.microsoft.com/office/word/2010/wordml" xmlns:w15="http://schemas.microsoft.com/office/word/2012/wordml" xmlns:w16se="http://schemas.microsoft.com/office/word/2015/wordml/symex" xmlns:wpg="http://schemas.microsoft.com/office/word/2010/wordprocessingGroup" xmlns:wpi="http://schemas.microsoft.com/office/word/2010/wordprocessingInk" xmlns:wne="http://schemas.microsoft.com/office/word/2006/wordml" xmlns:wps="http://schemas.microsoft.com/office/word/2010/wordprocessingShape" mc:Ignorable="w14 w15 w16se wp14">
   <w:endnote w:type="separator" w:id="-1">
     <w:p>
       <w:pPr>
@@ -4675,7 +4542,7 @@
 </file>
 
 <file path=word/footer1.xml><?xml version="1.0" encoding="utf-8"?>
-<w:ftr xmlns:wpc="http://schemas.microsoft.com/office/word/2010/wordprocessingCanvas" xmlns:cx="http://schemas.microsoft.com/office/drawing/2014/chartex" xmlns:cx1="http://schemas.microsoft.com/office/drawing/2015/9/8/chartex" xmlns:mc="http://schemas.openxmlformats.org/markup-compatibility/2006" xmlns:o="urn:schemas-microsoft-com:office:office" xmlns:r="http://schemas.openxmlformats.org/officeDocument/2006/relationships" xmlns:m="http://schemas.openxmlformats.org/officeDocument/2006/math" xmlns:v="urn:schemas-microsoft-com:vml" xmlns:wp14="http://schemas.microsoft.com/office/word/2010/wordprocessingDrawing" xmlns:wp="http://schemas.openxmlformats.org/drawingml/2006/wordprocessingDrawing" xmlns:w10="urn:schemas-microsoft-com:office:word" xmlns:w="http://schemas.openxmlformats.org/wordprocessingml/2006/main" xmlns:w14="http://schemas.microsoft.com/office/word/2010/wordml" xmlns:w15="http://schemas.microsoft.com/office/word/2012/wordml" xmlns:w16se="http://schemas.microsoft.com/office/word/2015/wordml/symex" xmlns:wpg="http://schemas.microsoft.com/office/word/2010/wordprocessingGroup" xmlns:wpi="http://schemas.microsoft.com/office/word/2010/wordprocessingInk" xmlns:wne="http://schemas.microsoft.com/office/word/2006/wordml" xmlns:wps="http://schemas.microsoft.com/office/word/2010/wordprocessingShape" mc:Ignorable="w14 w15 w16se wp14">
+<w:ftr xmlns:wpc="http://schemas.microsoft.com/office/word/2010/wordprocessingCanvas" xmlns:cx="http://schemas.microsoft.com/office/drawing/2014/chartex" xmlns:cx1="http://schemas.microsoft.com/office/drawing/2015/9/8/chartex" xmlns:cx2="http://schemas.microsoft.com/office/drawing/2015/10/21/chartex" xmlns:cx3="http://schemas.microsoft.com/office/drawing/2016/5/9/chartex" xmlns:cx4="http://schemas.microsoft.com/office/drawing/2016/5/10/chartex" xmlns:cx5="http://schemas.microsoft.com/office/drawing/2016/5/11/chartex" xmlns:mc="http://schemas.openxmlformats.org/markup-compatibility/2006" xmlns:o="urn:schemas-microsoft-com:office:office" xmlns:r="http://schemas.openxmlformats.org/officeDocument/2006/relationships" xmlns:m="http://schemas.openxmlformats.org/officeDocument/2006/math" xmlns:v="urn:schemas-microsoft-com:vml" xmlns:wp14="http://schemas.microsoft.com/office/word/2010/wordprocessingDrawing" xmlns:wp="http://schemas.openxmlformats.org/drawingml/2006/wordprocessingDrawing" xmlns:w10="urn:schemas-microsoft-com:office:word" xmlns:w="http://schemas.openxmlformats.org/wordprocessingml/2006/main" xmlns:w14="http://schemas.microsoft.com/office/word/2010/wordml" xmlns:w15="http://schemas.microsoft.com/office/word/2012/wordml" xmlns:w16se="http://schemas.microsoft.com/office/word/2015/wordml/symex" xmlns:wpg="http://schemas.microsoft.com/office/word/2010/wordprocessingGroup" xmlns:wpi="http://schemas.microsoft.com/office/word/2010/wordprocessingInk" xmlns:wne="http://schemas.microsoft.com/office/word/2006/wordml" xmlns:wps="http://schemas.microsoft.com/office/word/2010/wordprocessingShape" mc:Ignorable="w14 w15 w16se wp14">
   <w:sdt>
     <w:sdtPr>
       <w:id w:val="-768079992"/>
@@ -4708,7 +4575,7 @@
           <w:rPr>
             <w:noProof/>
           </w:rPr>
-          <w:t>3</w:t>
+          <w:t>4</w:t>
         </w:r>
         <w:r>
           <w:rPr>
@@ -4728,7 +4595,7 @@
 </file>
 
 <file path=word/footnotes.xml><?xml version="1.0" encoding="utf-8"?>
-<w:footnotes xmlns:wpc="http://schemas.microsoft.com/office/word/2010/wordprocessingCanvas" xmlns:cx="http://schemas.microsoft.com/office/drawing/2014/chartex" xmlns:cx1="http://schemas.microsoft.com/office/drawing/2015/9/8/chartex" xmlns:mc="http://schemas.openxmlformats.org/markup-compatibility/2006" xmlns:o="urn:schemas-microsoft-com:office:office" xmlns:r="http://schemas.openxmlformats.org/officeDocument/2006/relationships" xmlns:m="http://schemas.openxmlformats.org/officeDocument/2006/math" xmlns:v="urn:schemas-microsoft-com:vml" xmlns:wp14="http://schemas.microsoft.com/office/word/2010/wordprocessingDrawing" xmlns:wp="http://schemas.openxmlformats.org/drawingml/2006/wordprocessingDrawing" xmlns:w10="urn:schemas-microsoft-com:office:word" xmlns:w="http://schemas.openxmlformats.org/wordprocessingml/2006/main" xmlns:w14="http://schemas.microsoft.com/office/word/2010/wordml" xmlns:w15="http://schemas.microsoft.com/office/word/2012/wordml" xmlns:w16se="http://schemas.microsoft.com/office/word/2015/wordml/symex" xmlns:wpg="http://schemas.microsoft.com/office/word/2010/wordprocessingGroup" xmlns:wpi="http://schemas.microsoft.com/office/word/2010/wordprocessingInk" xmlns:wne="http://schemas.microsoft.com/office/word/2006/wordml" xmlns:wps="http://schemas.microsoft.com/office/word/2010/wordprocessingShape" mc:Ignorable="w14 w15 w16se wp14">
+<w:footnotes xmlns:wpc="http://schemas.microsoft.com/office/word/2010/wordprocessingCanvas" xmlns:cx="http://schemas.microsoft.com/office/drawing/2014/chartex" xmlns:cx1="http://schemas.microsoft.com/office/drawing/2015/9/8/chartex" xmlns:cx2="http://schemas.microsoft.com/office/drawing/2015/10/21/chartex" xmlns:cx3="http://schemas.microsoft.com/office/drawing/2016/5/9/chartex" xmlns:cx4="http://schemas.microsoft.com/office/drawing/2016/5/10/chartex" xmlns:cx5="http://schemas.microsoft.com/office/drawing/2016/5/11/chartex" xmlns:mc="http://schemas.openxmlformats.org/markup-compatibility/2006" xmlns:o="urn:schemas-microsoft-com:office:office" xmlns:r="http://schemas.openxmlformats.org/officeDocument/2006/relationships" xmlns:m="http://schemas.openxmlformats.org/officeDocument/2006/math" xmlns:v="urn:schemas-microsoft-com:vml" xmlns:wp14="http://schemas.microsoft.com/office/word/2010/wordprocessingDrawing" xmlns:wp="http://schemas.openxmlformats.org/drawingml/2006/wordprocessingDrawing" xmlns:w10="urn:schemas-microsoft-com:office:word" xmlns:w="http://schemas.openxmlformats.org/wordprocessingml/2006/main" xmlns:w14="http://schemas.microsoft.com/office/word/2010/wordml" xmlns:w15="http://schemas.microsoft.com/office/word/2012/wordml" xmlns:w16se="http://schemas.microsoft.com/office/word/2015/wordml/symex" xmlns:wpg="http://schemas.microsoft.com/office/word/2010/wordprocessingGroup" xmlns:wpi="http://schemas.microsoft.com/office/word/2010/wordprocessingInk" xmlns:wne="http://schemas.microsoft.com/office/word/2006/wordml" xmlns:wps="http://schemas.microsoft.com/office/word/2010/wordprocessingShape" mc:Ignorable="w14 w15 w16se wp14">
   <w:footnote w:type="separator" w:id="-1">
     <w:p>
       <w:pPr>
@@ -4753,7 +4620,7 @@
 </file>
 
 <file path=word/header1.xml><?xml version="1.0" encoding="utf-8"?>
-<w:hdr xmlns:wpc="http://schemas.microsoft.com/office/word/2010/wordprocessingCanvas" xmlns:cx="http://schemas.microsoft.com/office/drawing/2014/chartex" xmlns:cx1="http://schemas.microsoft.com/office/drawing/2015/9/8/chartex" xmlns:mc="http://schemas.openxmlformats.org/markup-compatibility/2006" xmlns:o="urn:schemas-microsoft-com:office:office" xmlns:r="http://schemas.openxmlformats.org/officeDocument/2006/relationships" xmlns:m="http://schemas.openxmlformats.org/officeDocument/2006/math" xmlns:v="urn:schemas-microsoft-com:vml" xmlns:wp14="http://schemas.microsoft.com/office/word/2010/wordprocessingDrawing" xmlns:wp="http://schemas.openxmlformats.org/drawingml/2006/wordprocessingDrawing" xmlns:w10="urn:schemas-microsoft-com:office:word" xmlns:w="http://schemas.openxmlformats.org/wordprocessingml/2006/main" xmlns:w14="http://schemas.microsoft.com/office/word/2010/wordml" xmlns:w15="http://schemas.microsoft.com/office/word/2012/wordml" xmlns:w16se="http://schemas.microsoft.com/office/word/2015/wordml/symex" xmlns:wpg="http://schemas.microsoft.com/office/word/2010/wordprocessingGroup" xmlns:wpi="http://schemas.microsoft.com/office/word/2010/wordprocessingInk" xmlns:wne="http://schemas.microsoft.com/office/word/2006/wordml" xmlns:wps="http://schemas.microsoft.com/office/word/2010/wordprocessingShape" mc:Ignorable="w14 w15 w16se wp14">
+<w:hdr xmlns:wpc="http://schemas.microsoft.com/office/word/2010/wordprocessingCanvas" xmlns:cx="http://schemas.microsoft.com/office/drawing/2014/chartex" xmlns:cx1="http://schemas.microsoft.com/office/drawing/2015/9/8/chartex" xmlns:cx2="http://schemas.microsoft.com/office/drawing/2015/10/21/chartex" xmlns:cx3="http://schemas.microsoft.com/office/drawing/2016/5/9/chartex" xmlns:cx4="http://schemas.microsoft.com/office/drawing/2016/5/10/chartex" xmlns:cx5="http://schemas.microsoft.com/office/drawing/2016/5/11/chartex" xmlns:mc="http://schemas.openxmlformats.org/markup-compatibility/2006" xmlns:o="urn:schemas-microsoft-com:office:office" xmlns:r="http://schemas.openxmlformats.org/officeDocument/2006/relationships" xmlns:m="http://schemas.openxmlformats.org/officeDocument/2006/math" xmlns:v="urn:schemas-microsoft-com:vml" xmlns:wp14="http://schemas.microsoft.com/office/word/2010/wordprocessingDrawing" xmlns:wp="http://schemas.openxmlformats.org/drawingml/2006/wordprocessingDrawing" xmlns:w10="urn:schemas-microsoft-com:office:word" xmlns:w="http://schemas.openxmlformats.org/wordprocessingml/2006/main" xmlns:w14="http://schemas.microsoft.com/office/word/2010/wordml" xmlns:w15="http://schemas.microsoft.com/office/word/2012/wordml" xmlns:w16se="http://schemas.microsoft.com/office/word/2015/wordml/symex" xmlns:wpg="http://schemas.microsoft.com/office/word/2010/wordprocessingGroup" xmlns:wpi="http://schemas.microsoft.com/office/word/2010/wordprocessingInk" xmlns:wne="http://schemas.microsoft.com/office/word/2006/wordml" xmlns:wps="http://schemas.microsoft.com/office/word/2010/wordprocessingShape" mc:Ignorable="w14 w15 w16se wp14">
   <w:sdt>
     <w:sdtPr>
       <w:id w:val="1082420695"/>
@@ -4794,7 +4661,7 @@
 </file>
 
 <file path=word/numbering.xml><?xml version="1.0" encoding="utf-8"?>
-<w:numbering xmlns:wpc="http://schemas.microsoft.com/office/word/2010/wordprocessingCanvas" xmlns:cx="http://schemas.microsoft.com/office/drawing/2014/chartex" xmlns:cx1="http://schemas.microsoft.com/office/drawing/2015/9/8/chartex" xmlns:mc="http://schemas.openxmlformats.org/markup-compatibility/2006" xmlns:o="urn:schemas-microsoft-com:office:office" xmlns:r="http://schemas.openxmlformats.org/officeDocument/2006/relationships" xmlns:m="http://schemas.openxmlformats.org/officeDocument/2006/math" xmlns:v="urn:schemas-microsoft-com:vml" xmlns:wp14="http://schemas.microsoft.com/office/word/2010/wordprocessingDrawing" xmlns:wp="http://schemas.openxmlformats.org/drawingml/2006/wordprocessingDrawing" xmlns:w10="urn:schemas-microsoft-com:office:word" xmlns:w="http://schemas.openxmlformats.org/wordprocessingml/2006/main" xmlns:w14="http://schemas.microsoft.com/office/word/2010/wordml" xmlns:w15="http://schemas.microsoft.com/office/word/2012/wordml" xmlns:w16se="http://schemas.microsoft.com/office/word/2015/wordml/symex" xmlns:wpg="http://schemas.microsoft.com/office/word/2010/wordprocessingGroup" xmlns:wpi="http://schemas.microsoft.com/office/word/2010/wordprocessingInk" xmlns:wne="http://schemas.microsoft.com/office/word/2006/wordml" xmlns:wps="http://schemas.microsoft.com/office/word/2010/wordprocessingShape" mc:Ignorable="w14 w15 w16se wp14">
+<w:numbering xmlns:wpc="http://schemas.microsoft.com/office/word/2010/wordprocessingCanvas" xmlns:cx="http://schemas.microsoft.com/office/drawing/2014/chartex" xmlns:cx1="http://schemas.microsoft.com/office/drawing/2015/9/8/chartex" xmlns:cx2="http://schemas.microsoft.com/office/drawing/2015/10/21/chartex" xmlns:cx3="http://schemas.microsoft.com/office/drawing/2016/5/9/chartex" xmlns:cx4="http://schemas.microsoft.com/office/drawing/2016/5/10/chartex" xmlns:cx5="http://schemas.microsoft.com/office/drawing/2016/5/11/chartex" xmlns:mc="http://schemas.openxmlformats.org/markup-compatibility/2006" xmlns:o="urn:schemas-microsoft-com:office:office" xmlns:r="http://schemas.openxmlformats.org/officeDocument/2006/relationships" xmlns:m="http://schemas.openxmlformats.org/officeDocument/2006/math" xmlns:v="urn:schemas-microsoft-com:vml" xmlns:wp14="http://schemas.microsoft.com/office/word/2010/wordprocessingDrawing" xmlns:wp="http://schemas.openxmlformats.org/drawingml/2006/wordprocessingDrawing" xmlns:w10="urn:schemas-microsoft-com:office:word" xmlns:w="http://schemas.openxmlformats.org/wordprocessingml/2006/main" xmlns:w14="http://schemas.microsoft.com/office/word/2010/wordml" xmlns:w15="http://schemas.microsoft.com/office/word/2012/wordml" xmlns:w16se="http://schemas.microsoft.com/office/word/2015/wordml/symex" xmlns:wpg="http://schemas.microsoft.com/office/word/2010/wordprocessingGroup" xmlns:wpi="http://schemas.microsoft.com/office/word/2010/wordprocessingInk" xmlns:wne="http://schemas.microsoft.com/office/word/2006/wordml" xmlns:wps="http://schemas.microsoft.com/office/word/2010/wordprocessingShape" mc:Ignorable="w14 w15 w16se wp14">
   <w:abstractNum w:abstractNumId="0" w15:restartNumberingAfterBreak="0">
     <w:nsid w:val="0BD225F6"/>
     <w:multiLevelType w:val="hybridMultilevel"/>
@@ -5091,7 +4958,7 @@
       </w:pPr>
     </w:pPrDefault>
   </w:docDefaults>
-  <w:latentStyles w:defLockedState="0" w:defUIPriority="99" w:defSemiHidden="0" w:defUnhideWhenUsed="0" w:defQFormat="0" w:count="371">
+  <w:latentStyles w:defLockedState="0" w:defUIPriority="99" w:defSemiHidden="0" w:defUnhideWhenUsed="0" w:defQFormat="0" w:count="374">
     <w:lsdException w:name="Normal" w:uiPriority="0" w:qFormat="1"/>
     <w:lsdException w:name="heading 1" w:uiPriority="9" w:qFormat="1"/>
     <w:lsdException w:name="heading 2" w:semiHidden="1" w:uiPriority="9" w:unhideWhenUsed="1" w:qFormat="1"/>
@@ -5197,7 +5064,6 @@
     <w:lsdException w:name="HTML Sample" w:semiHidden="1" w:unhideWhenUsed="1"/>
     <w:lsdException w:name="HTML Typewriter" w:semiHidden="1" w:unhideWhenUsed="1"/>
     <w:lsdException w:name="HTML Variable" w:semiHidden="1" w:unhideWhenUsed="1"/>
-    <w:lsdException w:name="Normal Table" w:semiHidden="1" w:unhideWhenUsed="1"/>
     <w:lsdException w:name="annotation subject" w:semiHidden="1" w:unhideWhenUsed="1"/>
     <w:lsdException w:name="No List" w:semiHidden="1" w:unhideWhenUsed="1"/>
     <w:lsdException w:name="Outline List 1" w:semiHidden="1" w:unhideWhenUsed="1"/>
@@ -5242,7 +5108,6 @@
     <w:lsdException w:name="Table Professional" w:semiHidden="1" w:unhideWhenUsed="1"/>
     <w:lsdException w:name="Table Subtle 1" w:semiHidden="1" w:unhideWhenUsed="1"/>
     <w:lsdException w:name="Table Subtle 2" w:semiHidden="1" w:unhideWhenUsed="1"/>
-    <w:lsdException w:name="Table Web 1" w:semiHidden="1" w:unhideWhenUsed="1"/>
     <w:lsdException w:name="Table Web 2" w:semiHidden="1" w:unhideWhenUsed="1"/>
     <w:lsdException w:name="Table Web 3" w:semiHidden="1" w:unhideWhenUsed="1"/>
     <w:lsdException w:name="Balloon Text" w:semiHidden="1" w:unhideWhenUsed="1"/>
@@ -5463,6 +5328,9 @@
     <w:lsdException w:name="List Table 5 Dark Accent 6" w:uiPriority="50"/>
     <w:lsdException w:name="List Table 6 Colorful Accent 6" w:uiPriority="51"/>
     <w:lsdException w:name="List Table 7 Colorful Accent 6" w:uiPriority="52"/>
+    <w:lsdException w:name="Mention" w:semiHidden="1" w:unhideWhenUsed="1"/>
+    <w:lsdException w:name="Smart Hyperlink" w:semiHidden="1" w:unhideWhenUsed="1"/>
+    <w:lsdException w:name="Hashtag" w:semiHidden="1" w:unhideWhenUsed="1"/>
   </w:latentStyles>
   <w:style w:type="paragraph" w:default="1" w:styleId="Normal">
     <w:name w:val="Normal"/>

</xml_diff>

<commit_message>
u: Analysis & MM tree
</commit_message>
<xml_diff>
--- a/docs/CS project Analysis.docx
+++ b/docs/CS project Analysis.docx
@@ -1,6 +1,6 @@
 
 <file path=word/document.xml><?xml version="1.0" encoding="utf-8"?>
-<w:document xmlns:wpc="http://schemas.microsoft.com/office/word/2010/wordprocessingCanvas" xmlns:cx="http://schemas.microsoft.com/office/drawing/2014/chartex" xmlns:cx1="http://schemas.microsoft.com/office/drawing/2015/9/8/chartex" xmlns:mc="http://schemas.openxmlformats.org/markup-compatibility/2006" xmlns:o="urn:schemas-microsoft-com:office:office" xmlns:r="http://schemas.openxmlformats.org/officeDocument/2006/relationships" xmlns:m="http://schemas.openxmlformats.org/officeDocument/2006/math" xmlns:v="urn:schemas-microsoft-com:vml" xmlns:wp14="http://schemas.microsoft.com/office/word/2010/wordprocessingDrawing" xmlns:wp="http://schemas.openxmlformats.org/drawingml/2006/wordprocessingDrawing" xmlns:w10="urn:schemas-microsoft-com:office:word" xmlns:w="http://schemas.openxmlformats.org/wordprocessingml/2006/main" xmlns:w14="http://schemas.microsoft.com/office/word/2010/wordml" xmlns:w15="http://schemas.microsoft.com/office/word/2012/wordml" xmlns:w16se="http://schemas.microsoft.com/office/word/2015/wordml/symex" xmlns:wpg="http://schemas.microsoft.com/office/word/2010/wordprocessingGroup" xmlns:wpi="http://schemas.microsoft.com/office/word/2010/wordprocessingInk" xmlns:wne="http://schemas.microsoft.com/office/word/2006/wordml" xmlns:wps="http://schemas.microsoft.com/office/word/2010/wordprocessingShape" mc:Ignorable="w14 w15 w16se wp14">
+<w:document xmlns:wpc="http://schemas.microsoft.com/office/word/2010/wordprocessingCanvas" xmlns:cx="http://schemas.microsoft.com/office/drawing/2014/chartex" xmlns:cx1="http://schemas.microsoft.com/office/drawing/2015/9/8/chartex" xmlns:cx2="http://schemas.microsoft.com/office/drawing/2015/10/21/chartex" xmlns:cx3="http://schemas.microsoft.com/office/drawing/2016/5/9/chartex" xmlns:cx4="http://schemas.microsoft.com/office/drawing/2016/5/10/chartex" xmlns:cx5="http://schemas.microsoft.com/office/drawing/2016/5/11/chartex" xmlns:mc="http://schemas.openxmlformats.org/markup-compatibility/2006" xmlns:o="urn:schemas-microsoft-com:office:office" xmlns:r="http://schemas.openxmlformats.org/officeDocument/2006/relationships" xmlns:m="http://schemas.openxmlformats.org/officeDocument/2006/math" xmlns:v="urn:schemas-microsoft-com:vml" xmlns:wp14="http://schemas.microsoft.com/office/word/2010/wordprocessingDrawing" xmlns:wp="http://schemas.openxmlformats.org/drawingml/2006/wordprocessingDrawing" xmlns:w10="urn:schemas-microsoft-com:office:word" xmlns:w="http://schemas.openxmlformats.org/wordprocessingml/2006/main" xmlns:w14="http://schemas.microsoft.com/office/word/2010/wordml" xmlns:w15="http://schemas.microsoft.com/office/word/2012/wordml" xmlns:w16se="http://schemas.microsoft.com/office/word/2015/wordml/symex" xmlns:wpg="http://schemas.microsoft.com/office/word/2010/wordprocessingGroup" xmlns:wpi="http://schemas.microsoft.com/office/word/2010/wordprocessingInk" xmlns:wne="http://schemas.microsoft.com/office/word/2006/wordml" xmlns:wps="http://schemas.microsoft.com/office/word/2010/wordprocessingShape" mc:Ignorable="w14 w15 w16se wp14">
   <w:body>
     <w:p>
       <w:r>
@@ -1647,6 +1647,12 @@
           <w:sz w:val="24"/>
         </w:rPr>
       </w:pPr>
+      <w:r>
+        <w:rPr>
+          <w:sz w:val="28"/>
+        </w:rPr>
+        <w:t xml:space="preserve">The </w:t>
+      </w:r>
       <w:r>
         <w:rPr>
           <w:sz w:val="28"/>
@@ -4061,13 +4067,26 @@
         <w:rPr>
           <w:sz w:val="24"/>
         </w:rPr>
+        <w:lastRenderedPageBreak/>
         <w:t>Figure 1 and 2 show</w:t>
       </w:r>
       <w:r>
         <w:rPr>
           <w:sz w:val="24"/>
         </w:rPr>
-        <w:t xml:space="preserve"> two examples of the scoring system, where the score is determined by the difference in the amount of counters each player</w:t>
+        <w:t xml:space="preserve"> two examples of the scoring system, where the score is determined by the difference in the </w:t>
+      </w:r>
+      <w:r>
+        <w:rPr>
+          <w:sz w:val="24"/>
+        </w:rPr>
+        <w:t>number</w:t>
+      </w:r>
+      <w:r>
+        <w:rPr>
+          <w:sz w:val="24"/>
+        </w:rPr>
+        <w:t xml:space="preserve"> of counters each player</w:t>
       </w:r>
       <w:r>
         <w:rPr>
@@ -4109,13 +4128,13 @@
       <w:r>
         <w:rPr>
           <w:noProof/>
-          <w:lang w:eastAsia="en-GB"/>
+          <w:lang w:eastAsia="ja-JP"/>
         </w:rPr>
         <w:drawing>
           <wp:inline distT="0" distB="0" distL="0" distR="0" wp14:anchorId="3358A284" wp14:editId="6A5F689C">
-            <wp:extent cx="5731510" cy="3352165"/>
-            <wp:effectExtent l="0" t="0" r="2540" b="635"/>
-            <wp:docPr id="2" name="Picture 2" descr="Minimax.svg"/>
+            <wp:extent cx="5731510" cy="3351315"/>
+            <wp:effectExtent l="0" t="0" r="2540" b="1905"/>
+            <wp:docPr id="2" name="Picture 2"/>
             <wp:cNvGraphicFramePr>
               <a:graphicFrameLocks xmlns:a="http://schemas.openxmlformats.org/drawingml/2006/main" noChangeAspect="1"/>
             </wp:cNvGraphicFramePr>
@@ -4136,7 +4155,6 @@
                         </a:ext>
                       </a:extLst>
                     </a:blip>
-                    <a:srcRect/>
                     <a:stretch>
                       <a:fillRect/>
                     </a:stretch>
@@ -4144,7 +4162,7 @@
                   <pic:spPr bwMode="auto">
                     <a:xfrm>
                       <a:off x="0" y="0"/>
-                      <a:ext cx="5731510" cy="3352165"/>
+                      <a:ext cx="5731510" cy="3351315"/>
                     </a:xfrm>
                     <a:prstGeom prst="rect">
                       <a:avLst/>
@@ -4219,91 +4237,13 @@
         <w:rPr>
           <w:sz w:val="24"/>
         </w:rPr>
-        <w:t>hest value at the end of the tree is what the artificial intelligence wants to base their next move on. Maximising the player is choosing the board that has the highest value and minimising is choosing the board that has the lowest value. Minimizing the player is done when you are assuming the other player is playing perfectly.</w:t>
-      </w:r>
-      <w:r>
-        <w:rPr>
-          <w:sz w:val="24"/>
-        </w:rPr>
-        <w:br/>
-      </w:r>
-      <w:bookmarkStart w:id="0" w:name="_GoBack"/>
-      <w:bookmarkEnd w:id="0"/>
-    </w:p>
-    <w:p>
-      <w:pPr>
-        <w:rPr>
-          <w:sz w:val="28"/>
-        </w:rPr>
-      </w:pPr>
-      <w:r>
-        <w:rPr>
-          <w:sz w:val="28"/>
-        </w:rPr>
-        <w:t>Alpha-Beta pruning</w:t>
-      </w:r>
-    </w:p>
-    <w:p>
-      <w:pPr>
-        <w:rPr>
-          <w:sz w:val="24"/>
-        </w:rPr>
-      </w:pPr>
-      <w:r>
-        <w:rPr>
-          <w:sz w:val="24"/>
-        </w:rPr>
-        <w:t>When using the Minimax decision rule, the time to make a decision N moves ahead increases at O(b</w:t>
-      </w:r>
-      <w:r>
-        <w:rPr>
-          <w:sz w:val="24"/>
-          <w:vertAlign w:val="superscript"/>
-        </w:rPr>
-        <w:t>N</w:t>
-      </w:r>
-      <w:r>
-        <w:rPr>
-          <w:sz w:val="24"/>
-        </w:rPr>
-        <w:t xml:space="preserve">), where b is the branching factor, (the average moves per turn). Alpha-beta pruning aims to </w:t>
-      </w:r>
-      <w:r>
-        <w:rPr>
-          <w:sz w:val="24"/>
-        </w:rPr>
-        <w:t>decrease</w:t>
-      </w:r>
-      <w:r>
-        <w:rPr>
-          <w:sz w:val="24"/>
-        </w:rPr>
-        <w:t xml:space="preserve"> that by ruling out whole branches in the decision tree, </w:t>
-      </w:r>
-      <w:r>
-        <w:rPr>
-          <w:sz w:val="24"/>
-        </w:rPr>
-        <w:t>resulting in</w:t>
-      </w:r>
-      <w:r>
-        <w:rPr>
-          <w:sz w:val="24"/>
-        </w:rPr>
-        <w:t xml:space="preserve"> O(b</w:t>
-      </w:r>
-      <w:r>
-        <w:rPr>
-          <w:sz w:val="24"/>
-          <w:vertAlign w:val="superscript"/>
-        </w:rPr>
-        <w:t>d/2</w:t>
-      </w:r>
-      <w:r>
-        <w:rPr>
-          <w:sz w:val="24"/>
-        </w:rPr>
-        <w:t>).</w:t>
+        <w:t>hest value at the end of the tree is what the artificial intelligence wants to base their next move on. Maximising the player is choosing the board that has the highest value and minimising is choosing the board that has the lowest value. Minimizing the player is done when you are assuming the oth</w:t>
+      </w:r>
+      <w:r>
+        <w:rPr>
+          <w:sz w:val="24"/>
+        </w:rPr>
+        <w:t>er player is playing perfectly.</w:t>
       </w:r>
       <w:r>
         <w:rPr>
@@ -4364,10 +4304,16 @@
         <w:t>The program must have the ability</w:t>
       </w:r>
       <w:r>
-        <w:t xml:space="preserve"> to play the game turn-by-turn, so that you </w:t>
-      </w:r>
-      <w:r>
-        <w:t>can two players on one computer and one player playing against the artificial intelligence.</w:t>
+        <w:t xml:space="preserve"> to play the game turn-by-turn, </w:t>
+      </w:r>
+      <w:r>
+        <w:t>so</w:t>
+      </w:r>
+      <w:r>
+        <w:t xml:space="preserve"> that the player can play against the artificial intelligence</w:t>
+      </w:r>
+      <w:r>
+        <w:t>.</w:t>
       </w:r>
       <w:r>
         <w:br/>
@@ -4385,10 +4331,10 @@
         <w:t xml:space="preserve">The program must have </w:t>
       </w:r>
       <w:r>
-        <w:t>artificial intelligence,</w:t>
-      </w:r>
-      <w:r>
-        <w:t xml:space="preserve"> for the 1 player mode, and the player must be able to change the difficulty of the artificial intelligence.</w:t>
+        <w:t>artificial intelligence</w:t>
+      </w:r>
+      <w:r>
+        <w:t xml:space="preserve"> and the player must be able to change the difficulty of the artificial intelligence.</w:t>
       </w:r>
       <w:r>
         <w:br/>
@@ -4409,62 +4355,16 @@
         <w:t xml:space="preserve">ame </w:t>
       </w:r>
       <w:r>
-        <w:t>functionality that allows the user to save the game to a file. The user must also be able to load any compatible file to play</w:t>
-      </w:r>
-      <w:r>
-        <w:t>.</w:t>
+        <w:t>functionality that allows the user to save the gam</w:t>
+      </w:r>
+      <w:r>
+        <w:t>e to a file.</w:t>
       </w:r>
       <w:r>
         <w:br/>
       </w:r>
     </w:p>
-    <w:p>
-      <w:pPr>
-        <w:pStyle w:val="ListParagraph"/>
-        <w:numPr>
-          <w:ilvl w:val="0"/>
-          <w:numId w:val="2"/>
-        </w:numPr>
-      </w:pPr>
-      <w:r>
-        <w:t>The user must be able to train themselves using my user guide.</w:t>
-      </w:r>
-    </w:p>
-    <w:p>
-      <w:pPr>
-        <w:rPr>
-          <w:sz w:val="24"/>
-        </w:rPr>
-      </w:pPr>
-    </w:p>
-    <w:p>
-      <w:pPr>
-        <w:rPr>
-          <w:sz w:val="24"/>
-        </w:rPr>
-      </w:pPr>
-    </w:p>
-    <w:p>
-      <w:pPr>
-        <w:rPr>
-          <w:sz w:val="24"/>
-        </w:rPr>
-      </w:pPr>
-    </w:p>
-    <w:p>
-      <w:pPr>
-        <w:rPr>
-          <w:sz w:val="24"/>
-        </w:rPr>
-      </w:pPr>
-    </w:p>
-    <w:p>
-      <w:pPr>
-        <w:rPr>
-          <w:sz w:val="24"/>
-        </w:rPr>
-      </w:pPr>
-    </w:p>
+    <w:p/>
     <w:p>
       <w:pPr>
         <w:rPr>
@@ -4532,6 +4432,11 @@
           <w:ilvl w:val="0"/>
           <w:numId w:val="3"/>
         </w:numPr>
+        <w:rPr>
+          <w:rStyle w:val="Hyperlink"/>
+          <w:color w:val="auto"/>
+          <w:u w:val="none"/>
+        </w:rPr>
       </w:pPr>
       <w:hyperlink r:id="rId10" w:history="1">
         <w:r>
@@ -4541,6 +4446,31 @@
           <w:t>https://en.wikipedia.org/wiki/Alpha%E2%80%93beta_pruning</w:t>
         </w:r>
       </w:hyperlink>
+      <w:r>
+        <w:rPr>
+          <w:rStyle w:val="Hyperlink"/>
+        </w:rPr>
+        <w:t xml:space="preserve"> </w:t>
+      </w:r>
+    </w:p>
+    <w:p>
+      <w:pPr>
+        <w:pStyle w:val="ListParagraph"/>
+        <w:numPr>
+          <w:ilvl w:val="0"/>
+          <w:numId w:val="3"/>
+        </w:numPr>
+      </w:pPr>
+      <w:r>
+        <w:rPr>
+          <w:rStyle w:val="Hyperlink"/>
+          <w:color w:val="auto"/>
+          <w:u w:val="none"/>
+        </w:rPr>
+        <w:t>Fig. 1,2,3: Rahul Yadav</w:t>
+      </w:r>
+      <w:bookmarkStart w:id="0" w:name="_GoBack"/>
+      <w:bookmarkEnd w:id="0"/>
     </w:p>
     <w:p>
       <w:pPr>
@@ -4560,7 +4490,7 @@
 </file>
 
 <file path=word/endnotes.xml><?xml version="1.0" encoding="utf-8"?>
-<w:endnotes xmlns:wpc="http://schemas.microsoft.com/office/word/2010/wordprocessingCanvas" xmlns:cx="http://schemas.microsoft.com/office/drawing/2014/chartex" xmlns:cx1="http://schemas.microsoft.com/office/drawing/2015/9/8/chartex" xmlns:mc="http://schemas.openxmlformats.org/markup-compatibility/2006" xmlns:o="urn:schemas-microsoft-com:office:office" xmlns:r="http://schemas.openxmlformats.org/officeDocument/2006/relationships" xmlns:m="http://schemas.openxmlformats.org/officeDocument/2006/math" xmlns:v="urn:schemas-microsoft-com:vml" xmlns:wp14="http://schemas.microsoft.com/office/word/2010/wordprocessingDrawing" xmlns:wp="http://schemas.openxmlformats.org/drawingml/2006/wordprocessingDrawing" xmlns:w10="urn:schemas-microsoft-com:office:word" xmlns:w="http://schemas.openxmlformats.org/wordprocessingml/2006/main" xmlns:w14="http://schemas.microsoft.com/office/word/2010/wordml" xmlns:w15="http://schemas.microsoft.com/office/word/2012/wordml" xmlns:w16se="http://schemas.microsoft.com/office/word/2015/wordml/symex" xmlns:wpg="http://schemas.microsoft.com/office/word/2010/wordprocessingGroup" xmlns:wpi="http://schemas.microsoft.com/office/word/2010/wordprocessingInk" xmlns:wne="http://schemas.microsoft.com/office/word/2006/wordml" xmlns:wps="http://schemas.microsoft.com/office/word/2010/wordprocessingShape" mc:Ignorable="w14 w15 w16se wp14">
+<w:endnotes xmlns:wpc="http://schemas.microsoft.com/office/word/2010/wordprocessingCanvas" xmlns:cx="http://schemas.microsoft.com/office/drawing/2014/chartex" xmlns:cx1="http://schemas.microsoft.com/office/drawing/2015/9/8/chartex" xmlns:cx2="http://schemas.microsoft.com/office/drawing/2015/10/21/chartex" xmlns:cx3="http://schemas.microsoft.com/office/drawing/2016/5/9/chartex" xmlns:cx4="http://schemas.microsoft.com/office/drawing/2016/5/10/chartex" xmlns:cx5="http://schemas.microsoft.com/office/drawing/2016/5/11/chartex" xmlns:mc="http://schemas.openxmlformats.org/markup-compatibility/2006" xmlns:o="urn:schemas-microsoft-com:office:office" xmlns:r="http://schemas.openxmlformats.org/officeDocument/2006/relationships" xmlns:m="http://schemas.openxmlformats.org/officeDocument/2006/math" xmlns:v="urn:schemas-microsoft-com:vml" xmlns:wp14="http://schemas.microsoft.com/office/word/2010/wordprocessingDrawing" xmlns:wp="http://schemas.openxmlformats.org/drawingml/2006/wordprocessingDrawing" xmlns:w10="urn:schemas-microsoft-com:office:word" xmlns:w="http://schemas.openxmlformats.org/wordprocessingml/2006/main" xmlns:w14="http://schemas.microsoft.com/office/word/2010/wordml" xmlns:w15="http://schemas.microsoft.com/office/word/2012/wordml" xmlns:w16se="http://schemas.microsoft.com/office/word/2015/wordml/symex" xmlns:wpg="http://schemas.microsoft.com/office/word/2010/wordprocessingGroup" xmlns:wpi="http://schemas.microsoft.com/office/word/2010/wordprocessingInk" xmlns:wne="http://schemas.microsoft.com/office/word/2006/wordml" xmlns:wps="http://schemas.microsoft.com/office/word/2010/wordprocessingShape" mc:Ignorable="w14 w15 w16se wp14">
   <w:endnote w:type="separator" w:id="-1">
     <w:p>
       <w:pPr>
@@ -4585,7 +4515,7 @@
 </file>
 
 <file path=word/footer1.xml><?xml version="1.0" encoding="utf-8"?>
-<w:ftr xmlns:wpc="http://schemas.microsoft.com/office/word/2010/wordprocessingCanvas" xmlns:cx="http://schemas.microsoft.com/office/drawing/2014/chartex" xmlns:cx1="http://schemas.microsoft.com/office/drawing/2015/9/8/chartex" xmlns:mc="http://schemas.openxmlformats.org/markup-compatibility/2006" xmlns:o="urn:schemas-microsoft-com:office:office" xmlns:r="http://schemas.openxmlformats.org/officeDocument/2006/relationships" xmlns:m="http://schemas.openxmlformats.org/officeDocument/2006/math" xmlns:v="urn:schemas-microsoft-com:vml" xmlns:wp14="http://schemas.microsoft.com/office/word/2010/wordprocessingDrawing" xmlns:wp="http://schemas.openxmlformats.org/drawingml/2006/wordprocessingDrawing" xmlns:w10="urn:schemas-microsoft-com:office:word" xmlns:w="http://schemas.openxmlformats.org/wordprocessingml/2006/main" xmlns:w14="http://schemas.microsoft.com/office/word/2010/wordml" xmlns:w15="http://schemas.microsoft.com/office/word/2012/wordml" xmlns:w16se="http://schemas.microsoft.com/office/word/2015/wordml/symex" xmlns:wpg="http://schemas.microsoft.com/office/word/2010/wordprocessingGroup" xmlns:wpi="http://schemas.microsoft.com/office/word/2010/wordprocessingInk" xmlns:wne="http://schemas.microsoft.com/office/word/2006/wordml" xmlns:wps="http://schemas.microsoft.com/office/word/2010/wordprocessingShape" mc:Ignorable="w14 w15 w16se wp14">
+<w:ftr xmlns:wpc="http://schemas.microsoft.com/office/word/2010/wordprocessingCanvas" xmlns:cx="http://schemas.microsoft.com/office/drawing/2014/chartex" xmlns:cx1="http://schemas.microsoft.com/office/drawing/2015/9/8/chartex" xmlns:cx2="http://schemas.microsoft.com/office/drawing/2015/10/21/chartex" xmlns:cx3="http://schemas.microsoft.com/office/drawing/2016/5/9/chartex" xmlns:cx4="http://schemas.microsoft.com/office/drawing/2016/5/10/chartex" xmlns:cx5="http://schemas.microsoft.com/office/drawing/2016/5/11/chartex" xmlns:mc="http://schemas.openxmlformats.org/markup-compatibility/2006" xmlns:o="urn:schemas-microsoft-com:office:office" xmlns:r="http://schemas.openxmlformats.org/officeDocument/2006/relationships" xmlns:m="http://schemas.openxmlformats.org/officeDocument/2006/math" xmlns:v="urn:schemas-microsoft-com:vml" xmlns:wp14="http://schemas.microsoft.com/office/word/2010/wordprocessingDrawing" xmlns:wp="http://schemas.openxmlformats.org/drawingml/2006/wordprocessingDrawing" xmlns:w10="urn:schemas-microsoft-com:office:word" xmlns:w="http://schemas.openxmlformats.org/wordprocessingml/2006/main" xmlns:w14="http://schemas.microsoft.com/office/word/2010/wordml" xmlns:w15="http://schemas.microsoft.com/office/word/2012/wordml" xmlns:w16se="http://schemas.microsoft.com/office/word/2015/wordml/symex" xmlns:wpg="http://schemas.microsoft.com/office/word/2010/wordprocessingGroup" xmlns:wpi="http://schemas.microsoft.com/office/word/2010/wordprocessingInk" xmlns:wne="http://schemas.microsoft.com/office/word/2006/wordml" xmlns:wps="http://schemas.microsoft.com/office/word/2010/wordprocessingShape" mc:Ignorable="w14 w15 w16se wp14">
   <w:sdt>
     <w:sdtPr>
       <w:id w:val="-768079992"/>
@@ -4638,7 +4568,7 @@
 </file>
 
 <file path=word/footnotes.xml><?xml version="1.0" encoding="utf-8"?>
-<w:footnotes xmlns:wpc="http://schemas.microsoft.com/office/word/2010/wordprocessingCanvas" xmlns:cx="http://schemas.microsoft.com/office/drawing/2014/chartex" xmlns:cx1="http://schemas.microsoft.com/office/drawing/2015/9/8/chartex" xmlns:mc="http://schemas.openxmlformats.org/markup-compatibility/2006" xmlns:o="urn:schemas-microsoft-com:office:office" xmlns:r="http://schemas.openxmlformats.org/officeDocument/2006/relationships" xmlns:m="http://schemas.openxmlformats.org/officeDocument/2006/math" xmlns:v="urn:schemas-microsoft-com:vml" xmlns:wp14="http://schemas.microsoft.com/office/word/2010/wordprocessingDrawing" xmlns:wp="http://schemas.openxmlformats.org/drawingml/2006/wordprocessingDrawing" xmlns:w10="urn:schemas-microsoft-com:office:word" xmlns:w="http://schemas.openxmlformats.org/wordprocessingml/2006/main" xmlns:w14="http://schemas.microsoft.com/office/word/2010/wordml" xmlns:w15="http://schemas.microsoft.com/office/word/2012/wordml" xmlns:w16se="http://schemas.microsoft.com/office/word/2015/wordml/symex" xmlns:wpg="http://schemas.microsoft.com/office/word/2010/wordprocessingGroup" xmlns:wpi="http://schemas.microsoft.com/office/word/2010/wordprocessingInk" xmlns:wne="http://schemas.microsoft.com/office/word/2006/wordml" xmlns:wps="http://schemas.microsoft.com/office/word/2010/wordprocessingShape" mc:Ignorable="w14 w15 w16se wp14">
+<w:footnotes xmlns:wpc="http://schemas.microsoft.com/office/word/2010/wordprocessingCanvas" xmlns:cx="http://schemas.microsoft.com/office/drawing/2014/chartex" xmlns:cx1="http://schemas.microsoft.com/office/drawing/2015/9/8/chartex" xmlns:cx2="http://schemas.microsoft.com/office/drawing/2015/10/21/chartex" xmlns:cx3="http://schemas.microsoft.com/office/drawing/2016/5/9/chartex" xmlns:cx4="http://schemas.microsoft.com/office/drawing/2016/5/10/chartex" xmlns:cx5="http://schemas.microsoft.com/office/drawing/2016/5/11/chartex" xmlns:mc="http://schemas.openxmlformats.org/markup-compatibility/2006" xmlns:o="urn:schemas-microsoft-com:office:office" xmlns:r="http://schemas.openxmlformats.org/officeDocument/2006/relationships" xmlns:m="http://schemas.openxmlformats.org/officeDocument/2006/math" xmlns:v="urn:schemas-microsoft-com:vml" xmlns:wp14="http://schemas.microsoft.com/office/word/2010/wordprocessingDrawing" xmlns:wp="http://schemas.openxmlformats.org/drawingml/2006/wordprocessingDrawing" xmlns:w10="urn:schemas-microsoft-com:office:word" xmlns:w="http://schemas.openxmlformats.org/wordprocessingml/2006/main" xmlns:w14="http://schemas.microsoft.com/office/word/2010/wordml" xmlns:w15="http://schemas.microsoft.com/office/word/2012/wordml" xmlns:w16se="http://schemas.microsoft.com/office/word/2015/wordml/symex" xmlns:wpg="http://schemas.microsoft.com/office/word/2010/wordprocessingGroup" xmlns:wpi="http://schemas.microsoft.com/office/word/2010/wordprocessingInk" xmlns:wne="http://schemas.microsoft.com/office/word/2006/wordml" xmlns:wps="http://schemas.microsoft.com/office/word/2010/wordprocessingShape" mc:Ignorable="w14 w15 w16se wp14">
   <w:footnote w:type="separator" w:id="-1">
     <w:p>
       <w:pPr>
@@ -4663,7 +4593,7 @@
 </file>
 
 <file path=word/header1.xml><?xml version="1.0" encoding="utf-8"?>
-<w:hdr xmlns:wpc="http://schemas.microsoft.com/office/word/2010/wordprocessingCanvas" xmlns:cx="http://schemas.microsoft.com/office/drawing/2014/chartex" xmlns:cx1="http://schemas.microsoft.com/office/drawing/2015/9/8/chartex" xmlns:mc="http://schemas.openxmlformats.org/markup-compatibility/2006" xmlns:o="urn:schemas-microsoft-com:office:office" xmlns:r="http://schemas.openxmlformats.org/officeDocument/2006/relationships" xmlns:m="http://schemas.openxmlformats.org/officeDocument/2006/math" xmlns:v="urn:schemas-microsoft-com:vml" xmlns:wp14="http://schemas.microsoft.com/office/word/2010/wordprocessingDrawing" xmlns:wp="http://schemas.openxmlformats.org/drawingml/2006/wordprocessingDrawing" xmlns:w10="urn:schemas-microsoft-com:office:word" xmlns:w="http://schemas.openxmlformats.org/wordprocessingml/2006/main" xmlns:w14="http://schemas.microsoft.com/office/word/2010/wordml" xmlns:w15="http://schemas.microsoft.com/office/word/2012/wordml" xmlns:w16se="http://schemas.microsoft.com/office/word/2015/wordml/symex" xmlns:wpg="http://schemas.microsoft.com/office/word/2010/wordprocessingGroup" xmlns:wpi="http://schemas.microsoft.com/office/word/2010/wordprocessingInk" xmlns:wne="http://schemas.microsoft.com/office/word/2006/wordml" xmlns:wps="http://schemas.microsoft.com/office/word/2010/wordprocessingShape" mc:Ignorable="w14 w15 w16se wp14">
+<w:hdr xmlns:wpc="http://schemas.microsoft.com/office/word/2010/wordprocessingCanvas" xmlns:cx="http://schemas.microsoft.com/office/drawing/2014/chartex" xmlns:cx1="http://schemas.microsoft.com/office/drawing/2015/9/8/chartex" xmlns:cx2="http://schemas.microsoft.com/office/drawing/2015/10/21/chartex" xmlns:cx3="http://schemas.microsoft.com/office/drawing/2016/5/9/chartex" xmlns:cx4="http://schemas.microsoft.com/office/drawing/2016/5/10/chartex" xmlns:cx5="http://schemas.microsoft.com/office/drawing/2016/5/11/chartex" xmlns:mc="http://schemas.openxmlformats.org/markup-compatibility/2006" xmlns:o="urn:schemas-microsoft-com:office:office" xmlns:r="http://schemas.openxmlformats.org/officeDocument/2006/relationships" xmlns:m="http://schemas.openxmlformats.org/officeDocument/2006/math" xmlns:v="urn:schemas-microsoft-com:vml" xmlns:wp14="http://schemas.microsoft.com/office/word/2010/wordprocessingDrawing" xmlns:wp="http://schemas.openxmlformats.org/drawingml/2006/wordprocessingDrawing" xmlns:w10="urn:schemas-microsoft-com:office:word" xmlns:w="http://schemas.openxmlformats.org/wordprocessingml/2006/main" xmlns:w14="http://schemas.microsoft.com/office/word/2010/wordml" xmlns:w15="http://schemas.microsoft.com/office/word/2012/wordml" xmlns:w16se="http://schemas.microsoft.com/office/word/2015/wordml/symex" xmlns:wpg="http://schemas.microsoft.com/office/word/2010/wordprocessingGroup" xmlns:wpi="http://schemas.microsoft.com/office/word/2010/wordprocessingInk" xmlns:wne="http://schemas.microsoft.com/office/word/2006/wordml" xmlns:wps="http://schemas.microsoft.com/office/word/2010/wordprocessingShape" mc:Ignorable="w14 w15 w16se wp14">
   <w:sdt>
     <w:sdtPr>
       <w:id w:val="1082420695"/>
@@ -4704,7 +4634,7 @@
 </file>
 
 <file path=word/numbering.xml><?xml version="1.0" encoding="utf-8"?>
-<w:numbering xmlns:wpc="http://schemas.microsoft.com/office/word/2010/wordprocessingCanvas" xmlns:cx="http://schemas.microsoft.com/office/drawing/2014/chartex" xmlns:cx1="http://schemas.microsoft.com/office/drawing/2015/9/8/chartex" xmlns:mc="http://schemas.openxmlformats.org/markup-compatibility/2006" xmlns:o="urn:schemas-microsoft-com:office:office" xmlns:r="http://schemas.openxmlformats.org/officeDocument/2006/relationships" xmlns:m="http://schemas.openxmlformats.org/officeDocument/2006/math" xmlns:v="urn:schemas-microsoft-com:vml" xmlns:wp14="http://schemas.microsoft.com/office/word/2010/wordprocessingDrawing" xmlns:wp="http://schemas.openxmlformats.org/drawingml/2006/wordprocessingDrawing" xmlns:w10="urn:schemas-microsoft-com:office:word" xmlns:w="http://schemas.openxmlformats.org/wordprocessingml/2006/main" xmlns:w14="http://schemas.microsoft.com/office/word/2010/wordml" xmlns:w15="http://schemas.microsoft.com/office/word/2012/wordml" xmlns:w16se="http://schemas.microsoft.com/office/word/2015/wordml/symex" xmlns:wpg="http://schemas.microsoft.com/office/word/2010/wordprocessingGroup" xmlns:wpi="http://schemas.microsoft.com/office/word/2010/wordprocessingInk" xmlns:wne="http://schemas.microsoft.com/office/word/2006/wordml" xmlns:wps="http://schemas.microsoft.com/office/word/2010/wordprocessingShape" mc:Ignorable="w14 w15 w16se wp14">
+<w:numbering xmlns:wpc="http://schemas.microsoft.com/office/word/2010/wordprocessingCanvas" xmlns:cx="http://schemas.microsoft.com/office/drawing/2014/chartex" xmlns:cx1="http://schemas.microsoft.com/office/drawing/2015/9/8/chartex" xmlns:cx2="http://schemas.microsoft.com/office/drawing/2015/10/21/chartex" xmlns:cx3="http://schemas.microsoft.com/office/drawing/2016/5/9/chartex" xmlns:cx4="http://schemas.microsoft.com/office/drawing/2016/5/10/chartex" xmlns:cx5="http://schemas.microsoft.com/office/drawing/2016/5/11/chartex" xmlns:mc="http://schemas.openxmlformats.org/markup-compatibility/2006" xmlns:o="urn:schemas-microsoft-com:office:office" xmlns:r="http://schemas.openxmlformats.org/officeDocument/2006/relationships" xmlns:m="http://schemas.openxmlformats.org/officeDocument/2006/math" xmlns:v="urn:schemas-microsoft-com:vml" xmlns:wp14="http://schemas.microsoft.com/office/word/2010/wordprocessingDrawing" xmlns:wp="http://schemas.openxmlformats.org/drawingml/2006/wordprocessingDrawing" xmlns:w10="urn:schemas-microsoft-com:office:word" xmlns:w="http://schemas.openxmlformats.org/wordprocessingml/2006/main" xmlns:w14="http://schemas.microsoft.com/office/word/2010/wordml" xmlns:w15="http://schemas.microsoft.com/office/word/2012/wordml" xmlns:w16se="http://schemas.microsoft.com/office/word/2015/wordml/symex" xmlns:wpg="http://schemas.microsoft.com/office/word/2010/wordprocessingGroup" xmlns:wpi="http://schemas.microsoft.com/office/word/2010/wordprocessingInk" xmlns:wne="http://schemas.microsoft.com/office/word/2006/wordml" xmlns:wps="http://schemas.microsoft.com/office/word/2010/wordprocessingShape" mc:Ignorable="w14 w15 w16se wp14">
   <w:abstractNum w:abstractNumId="0" w15:restartNumberingAfterBreak="0">
     <w:nsid w:val="0BD225F6"/>
     <w:multiLevelType w:val="hybridMultilevel"/>
@@ -5001,7 +4931,7 @@
       </w:pPr>
     </w:pPrDefault>
   </w:docDefaults>
-  <w:latentStyles w:defLockedState="0" w:defUIPriority="99" w:defSemiHidden="0" w:defUnhideWhenUsed="0" w:defQFormat="0" w:count="371">
+  <w:latentStyles w:defLockedState="0" w:defUIPriority="99" w:defSemiHidden="0" w:defUnhideWhenUsed="0" w:defQFormat="0" w:count="374">
     <w:lsdException w:name="Normal" w:uiPriority="0" w:qFormat="1"/>
     <w:lsdException w:name="heading 1" w:uiPriority="9" w:qFormat="1"/>
     <w:lsdException w:name="heading 2" w:semiHidden="1" w:uiPriority="9" w:unhideWhenUsed="1" w:qFormat="1"/>
@@ -5373,6 +5303,9 @@
     <w:lsdException w:name="List Table 5 Dark Accent 6" w:uiPriority="50"/>
     <w:lsdException w:name="List Table 6 Colorful Accent 6" w:uiPriority="51"/>
     <w:lsdException w:name="List Table 7 Colorful Accent 6" w:uiPriority="52"/>
+    <w:lsdException w:name="Mention" w:semiHidden="1" w:unhideWhenUsed="1"/>
+    <w:lsdException w:name="Smart Hyperlink" w:semiHidden="1" w:unhideWhenUsed="1"/>
+    <w:lsdException w:name="Hashtag" w:semiHidden="1" w:unhideWhenUsed="1"/>
   </w:latentStyles>
   <w:style w:type="paragraph" w:default="1" w:styleId="Normal">
     <w:name w:val="Normal"/>

</xml_diff>